<commit_message>
Submission for Module 06 - Samantha Hipple
</commit_message>
<xml_diff>
--- a/HOS06 - Samantha Hipple.docx
+++ b/HOS06 - Samantha Hipple.docx
@@ -672,6 +672,9 @@
         <w:jc w:val="both"/>
       </w:pPr>
       <w:r>
+        <w:rPr>
+          <w:noProof/>
+        </w:rPr>
         <w:drawing>
           <wp:inline distT="0" distB="0" distL="0" distR="0" wp14:anchorId="08A1E386" wp14:editId="513BA0EA">
             <wp:extent cx="6858000" cy="536575"/>
@@ -748,6 +751,9 @@
         <w:jc w:val="both"/>
       </w:pPr>
       <w:r>
+        <w:rPr>
+          <w:noProof/>
+        </w:rPr>
         <w:drawing>
           <wp:inline distT="0" distB="0" distL="0" distR="0" wp14:anchorId="5DDB9EAE" wp14:editId="12BA0784">
             <wp:extent cx="6858000" cy="1710055"/>
@@ -796,14 +802,9 @@
       </w:pPr>
     </w:p>
     <w:p>
-      <w:pPr>
-        <w:jc w:val="both"/>
-      </w:pPr>
-    </w:p>
-    <w:p>
-      <w:pPr>
-        <w:jc w:val="both"/>
-      </w:pPr>
+      <w:r>
+        <w:br w:type="page"/>
+      </w:r>
     </w:p>
     <w:p>
       <w:pPr>
@@ -835,6 +836,9 @@
         <w:jc w:val="both"/>
       </w:pPr>
       <w:r>
+        <w:rPr>
+          <w:noProof/>
+        </w:rPr>
         <w:drawing>
           <wp:inline distT="0" distB="0" distL="0" distR="0" wp14:anchorId="738DFFB6" wp14:editId="4F81A1A0">
             <wp:extent cx="6858000" cy="2054225"/>
@@ -911,6 +915,9 @@
         <w:jc w:val="both"/>
       </w:pPr>
       <w:r>
+        <w:rPr>
+          <w:noProof/>
+        </w:rPr>
         <w:drawing>
           <wp:inline distT="0" distB="0" distL="0" distR="0" wp14:anchorId="4E8996AC" wp14:editId="55C29FFB">
             <wp:extent cx="6858000" cy="5104765"/>
@@ -981,6 +988,9 @@
         <w:jc w:val="both"/>
       </w:pPr>
       <w:r>
+        <w:rPr>
+          <w:noProof/>
+        </w:rPr>
         <w:lastRenderedPageBreak/>
         <w:drawing>
           <wp:inline distT="0" distB="0" distL="0" distR="0" wp14:anchorId="77AB0CF5" wp14:editId="46C70286">
@@ -1057,6 +1067,9 @@
         <w:jc w:val="both"/>
       </w:pPr>
       <w:r>
+        <w:rPr>
+          <w:noProof/>
+        </w:rPr>
         <w:drawing>
           <wp:inline distT="0" distB="0" distL="0" distR="0" wp14:anchorId="20C289FF" wp14:editId="49F2FAA5">
             <wp:extent cx="6853880" cy="2240629"/>
@@ -1132,6 +1145,9 @@
         <w:jc w:val="both"/>
       </w:pPr>
       <w:r>
+        <w:rPr>
+          <w:noProof/>
+        </w:rPr>
         <w:drawing>
           <wp:inline distT="0" distB="0" distL="0" distR="0" wp14:anchorId="320BAE83" wp14:editId="7632EA2A">
             <wp:extent cx="6853903" cy="2444944"/>
@@ -1312,6 +1328,9 @@
         <w:jc w:val="both"/>
       </w:pPr>
       <w:r>
+        <w:rPr>
+          <w:noProof/>
+        </w:rPr>
         <w:drawing>
           <wp:inline distT="0" distB="0" distL="0" distR="0" wp14:anchorId="7E8357CA" wp14:editId="322381C5">
             <wp:extent cx="6858000" cy="5017135"/>
@@ -1382,6 +1401,9 @@
         <w:jc w:val="both"/>
       </w:pPr>
       <w:r>
+        <w:rPr>
+          <w:noProof/>
+        </w:rPr>
         <w:drawing>
           <wp:inline distT="0" distB="0" distL="0" distR="0" wp14:anchorId="5635E8F1" wp14:editId="5D1665BB">
             <wp:extent cx="6856730" cy="2284400"/>
@@ -1452,6 +1474,9 @@
         <w:jc w:val="both"/>
       </w:pPr>
       <w:r>
+        <w:rPr>
+          <w:noProof/>
+        </w:rPr>
         <w:lastRenderedPageBreak/>
         <w:drawing>
           <wp:inline distT="0" distB="0" distL="0" distR="0" wp14:anchorId="3EE71022" wp14:editId="375E007A">
@@ -1528,6 +1553,9 @@
         <w:jc w:val="both"/>
       </w:pPr>
       <w:r>
+        <w:rPr>
+          <w:noProof/>
+        </w:rPr>
         <w:drawing>
           <wp:inline distT="0" distB="0" distL="0" distR="0" wp14:anchorId="0CD4B38A" wp14:editId="7E00DF99">
             <wp:extent cx="6855363" cy="2396083"/>
@@ -1724,6 +1752,9 @@
         <w:jc w:val="both"/>
       </w:pPr>
       <w:r>
+        <w:rPr>
+          <w:noProof/>
+        </w:rPr>
         <w:drawing>
           <wp:inline distT="0" distB="0" distL="0" distR="0" wp14:anchorId="3B701BED" wp14:editId="3B75AC9E">
             <wp:extent cx="6855834" cy="1712028"/>
@@ -1794,6 +1825,9 @@
         <w:jc w:val="both"/>
       </w:pPr>
       <w:r>
+        <w:rPr>
+          <w:noProof/>
+        </w:rPr>
         <w:lastRenderedPageBreak/>
         <w:drawing>
           <wp:inline distT="0" distB="0" distL="0" distR="0" wp14:anchorId="42977664" wp14:editId="446C47DC">
@@ -1867,6 +1901,9 @@
         <w:jc w:val="both"/>
       </w:pPr>
       <w:r>
+        <w:rPr>
+          <w:noProof/>
+        </w:rPr>
         <w:drawing>
           <wp:inline distT="0" distB="0" distL="0" distR="0" wp14:anchorId="784ABCAE" wp14:editId="237D0EC3">
             <wp:extent cx="6857807" cy="2249500"/>
@@ -1942,6 +1979,9 @@
         <w:jc w:val="both"/>
       </w:pPr>
       <w:r>
+        <w:rPr>
+          <w:noProof/>
+        </w:rPr>
         <w:drawing>
           <wp:inline distT="0" distB="0" distL="0" distR="0" wp14:anchorId="01646722" wp14:editId="543D5379">
             <wp:extent cx="6855650" cy="2263459"/>
@@ -2017,6 +2057,9 @@
         <w:jc w:val="both"/>
       </w:pPr>
       <w:r>
+        <w:rPr>
+          <w:noProof/>
+        </w:rPr>
         <w:lastRenderedPageBreak/>
         <w:drawing>
           <wp:inline distT="0" distB="0" distL="0" distR="0" wp14:anchorId="51D27A2B" wp14:editId="24A52C07">
@@ -2154,6 +2197,9 @@
         <w:jc w:val="both"/>
       </w:pPr>
       <w:r>
+        <w:rPr>
+          <w:noProof/>
+        </w:rPr>
         <w:drawing>
           <wp:inline distT="0" distB="0" distL="0" distR="0" wp14:anchorId="158DFCFA" wp14:editId="4D651374">
             <wp:extent cx="6858000" cy="2228850"/>
@@ -2287,6 +2333,9 @@
         <w:jc w:val="both"/>
       </w:pPr>
       <w:r>
+        <w:rPr>
+          <w:noProof/>
+        </w:rPr>
         <w:drawing>
           <wp:inline distT="0" distB="0" distL="0" distR="0" wp14:anchorId="19E86633" wp14:editId="584D7256">
             <wp:extent cx="6858000" cy="553720"/>
@@ -2364,6 +2413,9 @@
         <w:jc w:val="both"/>
       </w:pPr>
       <w:r>
+        <w:rPr>
+          <w:noProof/>
+        </w:rPr>
         <w:drawing>
           <wp:inline distT="0" distB="0" distL="0" distR="0" wp14:anchorId="1136C302" wp14:editId="5224FEC5">
             <wp:extent cx="6858000" cy="6565265"/>
@@ -2421,22 +2473,22 @@
         <w:jc w:val="both"/>
       </w:pPr>
       <w:r>
-        <w:t xml:space="preserve">Refresh the browser and test the changes by </w:t>
-      </w:r>
-      <w:r>
-        <w:t>clicking on the team and member links.</w:t>
-      </w:r>
-    </w:p>
-    <w:p>
-      <w:pPr>
-        <w:jc w:val="both"/>
-      </w:pPr>
-    </w:p>
-    <w:p>
-      <w:pPr>
-        <w:jc w:val="both"/>
-      </w:pPr>
-      <w:r>
+        <w:t>Refresh the browser and test the changes by clicking on the team and member links.</w:t>
+      </w:r>
+    </w:p>
+    <w:p>
+      <w:pPr>
+        <w:jc w:val="both"/>
+      </w:pPr>
+    </w:p>
+    <w:p>
+      <w:pPr>
+        <w:jc w:val="both"/>
+      </w:pPr>
+      <w:r>
+        <w:rPr>
+          <w:noProof/>
+        </w:rPr>
         <w:drawing>
           <wp:inline distT="0" distB="0" distL="0" distR="0" wp14:anchorId="3050759C" wp14:editId="39FEF56B">
             <wp:extent cx="6853011" cy="1642226"/>
@@ -2512,6 +2564,9 @@
         <w:jc w:val="both"/>
       </w:pPr>
       <w:r>
+        <w:rPr>
+          <w:noProof/>
+        </w:rPr>
         <w:drawing>
           <wp:inline distT="0" distB="0" distL="0" distR="0" wp14:anchorId="34E2D5D5" wp14:editId="41329D45">
             <wp:extent cx="6858000" cy="2074996"/>
@@ -2784,6 +2839,9 @@
         <w:jc w:val="both"/>
       </w:pPr>
       <w:r>
+        <w:rPr>
+          <w:noProof/>
+        </w:rPr>
         <w:drawing>
           <wp:inline distT="0" distB="0" distL="0" distR="0" wp14:anchorId="3FDCF560" wp14:editId="6B520DCA">
             <wp:extent cx="6858000" cy="2951480"/>
@@ -2860,6 +2918,9 @@
         <w:jc w:val="both"/>
       </w:pPr>
       <w:r>
+        <w:rPr>
+          <w:noProof/>
+        </w:rPr>
         <w:drawing>
           <wp:inline distT="0" distB="0" distL="0" distR="0" wp14:anchorId="75964F7B" wp14:editId="45D8633B">
             <wp:extent cx="6856762" cy="816678"/>
@@ -2911,6 +2972,9 @@
         <w:jc w:val="both"/>
       </w:pPr>
       <w:r>
+        <w:rPr>
+          <w:noProof/>
+        </w:rPr>
         <w:lastRenderedPageBreak/>
         <w:drawing>
           <wp:inline distT="0" distB="0" distL="0" distR="0" wp14:anchorId="70ABF979" wp14:editId="48C04201">
@@ -3009,6 +3073,9 @@
         <w:jc w:val="both"/>
       </w:pPr>
       <w:r>
+        <w:rPr>
+          <w:noProof/>
+        </w:rPr>
         <w:drawing>
           <wp:inline distT="0" distB="0" distL="0" distR="0" wp14:anchorId="54284616" wp14:editId="79A04F09">
             <wp:extent cx="6858000" cy="209579"/>
@@ -3083,6 +3150,9 @@
         <w:jc w:val="both"/>
       </w:pPr>
       <w:r>
+        <w:rPr>
+          <w:noProof/>
+        </w:rPr>
         <w:drawing>
           <wp:inline distT="0" distB="0" distL="0" distR="0" wp14:anchorId="25932BDB" wp14:editId="5AD90E69">
             <wp:extent cx="6858000" cy="2675289"/>
@@ -3158,6 +3228,9 @@
         <w:jc w:val="both"/>
       </w:pPr>
       <w:r>
+        <w:rPr>
+          <w:noProof/>
+        </w:rPr>
         <w:drawing>
           <wp:inline distT="0" distB="0" distL="0" distR="0" wp14:anchorId="32361235" wp14:editId="3E650BB8">
             <wp:extent cx="6857604" cy="3115039"/>
@@ -3446,6 +3519,9 @@
         <w:jc w:val="both"/>
       </w:pPr>
       <w:r>
+        <w:rPr>
+          <w:noProof/>
+        </w:rPr>
         <w:drawing>
           <wp:inline distT="0" distB="0" distL="0" distR="0" wp14:anchorId="0844E0D7" wp14:editId="62B579BD">
             <wp:extent cx="6858000" cy="1012190"/>
@@ -3522,6 +3598,9 @@
         <w:jc w:val="both"/>
       </w:pPr>
       <w:r>
+        <w:rPr>
+          <w:noProof/>
+        </w:rPr>
         <w:drawing>
           <wp:inline distT="0" distB="0" distL="0" distR="0" wp14:anchorId="19C2AF93" wp14:editId="32E3A2CB">
             <wp:extent cx="6858000" cy="1141095"/>
@@ -3592,6 +3671,9 @@
         <w:jc w:val="both"/>
       </w:pPr>
       <w:r>
+        <w:rPr>
+          <w:noProof/>
+        </w:rPr>
         <w:drawing>
           <wp:inline distT="0" distB="0" distL="0" distR="0" wp14:anchorId="6AFF8B26" wp14:editId="5B3181DC">
             <wp:extent cx="6857493" cy="3198801"/>
@@ -3667,6 +3749,9 @@
         <w:jc w:val="both"/>
       </w:pPr>
       <w:r>
+        <w:rPr>
+          <w:noProof/>
+        </w:rPr>
         <w:lastRenderedPageBreak/>
         <w:drawing>
           <wp:inline distT="0" distB="0" distL="0" distR="0" wp14:anchorId="6C92DFFF" wp14:editId="01A6C591">
@@ -3756,6 +3841,7 @@
       <w:r>
         <w:t xml:space="preserve"> without requiring you to provide a value to the </w:t>
       </w:r>
+      <w:proofErr w:type="spellStart"/>
       <w:r>
         <w:rPr>
           <w:rFonts w:ascii="Consolas" w:hAnsi="Consolas"/>
@@ -3764,6 +3850,7 @@
         </w:rPr>
         <w:t>activeClassName</w:t>
       </w:r>
+      <w:proofErr w:type="spellEnd"/>
       <w:r>
         <w:t xml:space="preserve"> prop within the </w:t>
       </w:r>
@@ -3902,6 +3989,9 @@
         <w:jc w:val="both"/>
       </w:pPr>
       <w:r>
+        <w:rPr>
+          <w:noProof/>
+        </w:rPr>
         <w:drawing>
           <wp:inline distT="0" distB="0" distL="0" distR="0" wp14:anchorId="1A5BB8F2" wp14:editId="5914CAD7">
             <wp:extent cx="6856730" cy="4261288"/>
@@ -3972,6 +4062,9 @@
         <w:jc w:val="both"/>
       </w:pPr>
       <w:r>
+        <w:rPr>
+          <w:noProof/>
+        </w:rPr>
         <w:lastRenderedPageBreak/>
         <w:drawing>
           <wp:inline distT="0" distB="0" distL="0" distR="0" wp14:anchorId="0592B29F" wp14:editId="5D651370">
@@ -4053,10 +4146,7 @@
         <w:jc w:val="both"/>
       </w:pPr>
       <w:r>
-        <w:t xml:space="preserve">Refresh the browser and test the changes by </w:t>
-      </w:r>
-      <w:r>
-        <w:t xml:space="preserve">pressing the new button under </w:t>
+        <w:t xml:space="preserve">Refresh the browser and test the changes by pressing the new button under </w:t>
       </w:r>
       <w:r>
         <w:rPr>
@@ -4080,6 +4170,9 @@
         <w:jc w:val="both"/>
       </w:pPr>
       <w:r>
+        <w:rPr>
+          <w:noProof/>
+        </w:rPr>
         <w:drawing>
           <wp:inline distT="0" distB="0" distL="0" distR="0" wp14:anchorId="4EE2518E" wp14:editId="4409F5C8">
             <wp:extent cx="6858000" cy="3661410"/>
@@ -4158,77 +4251,68 @@
       <w:r>
         <w:t xml:space="preserve">The </w:t>
       </w:r>
+      <w:proofErr w:type="spellStart"/>
       <w:r>
         <w:rPr>
           <w:rFonts w:ascii="Consolas" w:hAnsi="Consolas"/>
           <w:b/>
           <w:bCs/>
         </w:rPr>
-        <w:t>useNavigate()</w:t>
-      </w:r>
-      <w:r>
-        <w:t xml:space="preserve"> hook was introduced in React Router v6 as an alternative to the </w:t>
-      </w:r>
+        <w:t>useNavigate</w:t>
+      </w:r>
+      <w:proofErr w:type="spellEnd"/>
       <w:r>
         <w:rPr>
           <w:rFonts w:ascii="Consolas" w:hAnsi="Consolas"/>
           <w:b/>
           <w:bCs/>
         </w:rPr>
-        <w:t>useHistory()</w:t>
-      </w:r>
-      <w:r>
-        <w:t xml:space="preserve"> hook found in previous versions. With </w:t>
-      </w:r>
+        <w:t>()</w:t>
+      </w:r>
+      <w:r>
+        <w:t xml:space="preserve"> hook was introduced in React Router v6 as an alternative to the </w:t>
+      </w:r>
+      <w:proofErr w:type="spellStart"/>
       <w:r>
         <w:rPr>
           <w:rFonts w:ascii="Consolas" w:hAnsi="Consolas"/>
           <w:b/>
           <w:bCs/>
         </w:rPr>
-        <w:t>useHistory()</w:t>
-      </w:r>
-      <w:r>
-        <w:t xml:space="preserve">, developers would access the React Router history object and use </w:t>
-      </w:r>
+        <w:t>useHistory</w:t>
+      </w:r>
+      <w:proofErr w:type="spellEnd"/>
       <w:r>
         <w:rPr>
           <w:rFonts w:ascii="Consolas" w:hAnsi="Consolas"/>
           <w:b/>
           <w:bCs/>
         </w:rPr>
-        <w:t>push</w:t>
-      </w:r>
-      <w:r>
-        <w:t xml:space="preserve"> or </w:t>
-      </w:r>
+        <w:t>()</w:t>
+      </w:r>
+      <w:r>
+        <w:t xml:space="preserve"> hook found in previous versions. With </w:t>
+      </w:r>
+      <w:proofErr w:type="spellStart"/>
       <w:r>
         <w:rPr>
           <w:rFonts w:ascii="Consolas" w:hAnsi="Consolas"/>
           <w:b/>
           <w:bCs/>
         </w:rPr>
-        <w:t>replace</w:t>
-      </w:r>
-      <w:r>
-        <w:t xml:space="preserve"> methods for navigation. The hook enabled moving to specific URLs as well as navigating back and forth between </w:t>
-      </w:r>
-      <w:r>
-        <w:t>previously explored routes</w:t>
-      </w:r>
-      <w:r>
-        <w:t xml:space="preserve">. Let us update the </w:t>
-      </w:r>
+        <w:t>useHistory</w:t>
+      </w:r>
+      <w:proofErr w:type="spellEnd"/>
       <w:r>
         <w:rPr>
           <w:rFonts w:ascii="Consolas" w:hAnsi="Consolas"/>
           <w:b/>
           <w:bCs/>
         </w:rPr>
-        <w:t>Team</w:t>
-      </w:r>
-      <w:r>
-        <w:t xml:space="preserve"> and </w:t>
+        <w:t>()</w:t>
+      </w:r>
+      <w:r>
+        <w:t xml:space="preserve">, developers would access the React Router history object and use </w:t>
       </w:r>
       <w:r>
         <w:rPr>
@@ -4236,17 +4320,10 @@
           <w:b/>
           <w:bCs/>
         </w:rPr>
-        <w:t>Details</w:t>
-      </w:r>
-      <w:r>
-        <w:rPr>
-          <w:b/>
-          <w:bCs/>
-        </w:rPr>
-        <w:t xml:space="preserve"> </w:t>
-      </w:r>
-      <w:r>
-        <w:t xml:space="preserve">components with go back and redirect functions using the </w:t>
+        <w:t>push</w:t>
+      </w:r>
+      <w:r>
+        <w:t xml:space="preserve"> or </w:t>
       </w:r>
       <w:r>
         <w:rPr>
@@ -4254,7 +4331,63 @@
           <w:b/>
           <w:bCs/>
         </w:rPr>
-        <w:t>useNavigate()</w:t>
+        <w:t>replace</w:t>
+      </w:r>
+      <w:r>
+        <w:t xml:space="preserve"> methods for navigation. The hook enabled moving to specific URLs as well as navigating back and forth between </w:t>
+      </w:r>
+      <w:r>
+        <w:t>previously explored routes</w:t>
+      </w:r>
+      <w:r>
+        <w:t xml:space="preserve">. Let us update the </w:t>
+      </w:r>
+      <w:r>
+        <w:rPr>
+          <w:rFonts w:ascii="Consolas" w:hAnsi="Consolas"/>
+          <w:b/>
+          <w:bCs/>
+        </w:rPr>
+        <w:t>Team</w:t>
+      </w:r>
+      <w:r>
+        <w:t xml:space="preserve"> and </w:t>
+      </w:r>
+      <w:r>
+        <w:rPr>
+          <w:rFonts w:ascii="Consolas" w:hAnsi="Consolas"/>
+          <w:b/>
+          <w:bCs/>
+        </w:rPr>
+        <w:t>Details</w:t>
+      </w:r>
+      <w:r>
+        <w:rPr>
+          <w:b/>
+          <w:bCs/>
+        </w:rPr>
+        <w:t xml:space="preserve"> </w:t>
+      </w:r>
+      <w:r>
+        <w:t xml:space="preserve">components with go back and redirect functions using the </w:t>
+      </w:r>
+      <w:proofErr w:type="spellStart"/>
+      <w:r>
+        <w:rPr>
+          <w:rFonts w:ascii="Consolas" w:hAnsi="Consolas"/>
+          <w:b/>
+          <w:bCs/>
+        </w:rPr>
+        <w:t>useNavigate</w:t>
+      </w:r>
+      <w:proofErr w:type="spellEnd"/>
+      <w:r>
+        <w:rPr>
+          <w:rFonts w:ascii="Consolas" w:hAnsi="Consolas"/>
+          <w:b/>
+          <w:bCs/>
+        </w:rPr>
+        <w:t>()</w:t>
       </w:r>
       <w:r>
         <w:t xml:space="preserve"> hook. </w:t>
@@ -4294,6 +4427,9 @@
         <w:jc w:val="both"/>
       </w:pPr>
       <w:r>
+        <w:rPr>
+          <w:noProof/>
+        </w:rPr>
         <w:drawing>
           <wp:inline distT="0" distB="0" distL="0" distR="0" wp14:anchorId="7554B500" wp14:editId="36090C92">
             <wp:extent cx="6856239" cy="2196005"/>
@@ -4364,6 +4500,9 @@
         <w:jc w:val="both"/>
       </w:pPr>
       <w:r>
+        <w:rPr>
+          <w:noProof/>
+        </w:rPr>
         <w:lastRenderedPageBreak/>
         <w:drawing>
           <wp:inline distT="0" distB="0" distL="0" distR="0" wp14:anchorId="6868FA64" wp14:editId="223A6A2D">
@@ -4464,6 +4603,9 @@
         <w:jc w:val="both"/>
       </w:pPr>
       <w:r>
+        <w:rPr>
+          <w:noProof/>
+        </w:rPr>
         <w:drawing>
           <wp:inline distT="0" distB="0" distL="0" distR="0" wp14:anchorId="1906F8C3" wp14:editId="5C116047">
             <wp:extent cx="6858000" cy="3624580"/>
@@ -4521,22 +4663,22 @@
         <w:jc w:val="both"/>
       </w:pPr>
       <w:r>
-        <w:t>Refresh the browser and test the changes</w:t>
-      </w:r>
-      <w:r>
-        <w:t xml:space="preserve"> by playing with the navigation. </w:t>
-      </w:r>
-    </w:p>
-    <w:p>
-      <w:pPr>
-        <w:jc w:val="both"/>
-      </w:pPr>
-    </w:p>
-    <w:p>
-      <w:pPr>
-        <w:jc w:val="both"/>
-      </w:pPr>
-      <w:r>
+        <w:t xml:space="preserve">Refresh the browser and test the changes by playing with the navigation. </w:t>
+      </w:r>
+    </w:p>
+    <w:p>
+      <w:pPr>
+        <w:jc w:val="both"/>
+      </w:pPr>
+    </w:p>
+    <w:p>
+      <w:pPr>
+        <w:jc w:val="both"/>
+      </w:pPr>
+      <w:r>
+        <w:rPr>
+          <w:noProof/>
+        </w:rPr>
         <w:lastRenderedPageBreak/>
         <w:drawing>
           <wp:inline distT="0" distB="0" distL="0" distR="0" wp14:anchorId="5D3173D5" wp14:editId="2ACC8288">
@@ -4613,6 +4755,9 @@
         <w:jc w:val="both"/>
       </w:pPr>
       <w:r>
+        <w:rPr>
+          <w:noProof/>
+        </w:rPr>
         <w:drawing>
           <wp:inline distT="0" distB="0" distL="0" distR="0" wp14:anchorId="52F99372" wp14:editId="0896A123">
             <wp:extent cx="6858000" cy="2282190"/>
@@ -10162,6 +10307,7 @@
   <w:style w:type="character" w:default="1" w:styleId="DefaultParagraphFont">
     <w:name w:val="Default Paragraph Font"/>
     <w:uiPriority w:val="1"/>
+    <w:semiHidden/>
     <w:unhideWhenUsed/>
   </w:style>
   <w:style w:type="table" w:default="1" w:styleId="TableNormal">

</xml_diff>